<commit_message>
add 11-17 lab and rgr
</commit_message>
<xml_diff>
--- a/Microsoft .NET/reports/Отчёт по лаб. раб. №11.docx
+++ b/Microsoft .NET/reports/Отчёт по лаб. раб. №11.docx
@@ -34,7 +34,7 @@
           <w:iCs w:val="0"/>
           <w:spacing w:val="0"/>
         </w:rPr>
-        <w:t>7</w:t>
+        <w:t>11</w:t>
       </w:r>
     </w:p>
     <w:p>
@@ -58,12 +58,10 @@
           <w:iCs w:val="0"/>
           <w:spacing w:val="0"/>
         </w:rPr>
-        <w:t>Предмет: Microsoft .NET</w:t>
-      </w:r>
-    </w:p>
-    <w:p>
-      <w:pPr>
-        <w:pStyle w:val="2"/>
+        <w:t xml:space="preserve">Предмет: </w:t>
+      </w:r>
+      <w:proofErr w:type="spellStart"/>
+      <w:r>
         <w:rPr>
           <w:rStyle w:val="a8"/>
           <w:b/>
@@ -72,7 +70,9 @@
           <w:iCs w:val="0"/>
           <w:spacing w:val="0"/>
         </w:rPr>
-      </w:pPr>
+        <w:t>Microsoft</w:t>
+      </w:r>
+      <w:proofErr w:type="spellEnd"/>
       <w:r>
         <w:rPr>
           <w:rStyle w:val="a8"/>
@@ -82,9 +82,12 @@
           <w:iCs w:val="0"/>
           <w:spacing w:val="0"/>
         </w:rPr>
-        <w:t xml:space="preserve">Выполнил: </w:t>
-      </w:r>
-      <w:r>
+        <w:t xml:space="preserve"> .NET</w:t>
+      </w:r>
+    </w:p>
+    <w:p>
+      <w:pPr>
+        <w:pStyle w:val="2"/>
         <w:rPr>
           <w:rStyle w:val="a8"/>
           <w:b/>
@@ -93,8 +96,7 @@
           <w:iCs w:val="0"/>
           <w:spacing w:val="0"/>
         </w:rPr>
-        <w:t xml:space="preserve">ст. гр. О-18-ПРИ-рпс-Б, </w:t>
-      </w:r>
+      </w:pPr>
       <w:r>
         <w:rPr>
           <w:rStyle w:val="a8"/>
@@ -104,145 +106,42 @@
           <w:iCs w:val="0"/>
           <w:spacing w:val="0"/>
         </w:rPr>
-        <w:t>Лядов. В.С.</w:t>
-      </w:r>
-    </w:p>
-    <w:p>
-      <w:pPr>
-        <w:pStyle w:val="2"/>
-      </w:pPr>
-      <w:r>
-        <w:t>Постановка задач</w:t>
-      </w:r>
-    </w:p>
-    <w:p>
-      <w:pPr>
-        <w:pStyle w:val="ab"/>
-        <w:numPr>
-          <w:ilvl w:val="0"/>
-          <w:numId w:val="5"/>
-        </w:numPr>
-        <w:spacing w:before="0" w:beforeAutospacing="0" w:after="0" w:afterAutospacing="0"/>
-        <w:ind w:left="1068"/>
-        <w:jc w:val="both"/>
-        <w:textAlignment w:val="baseline"/>
-        <w:rPr>
-          <w:color w:val="000000"/>
-          <w:sz w:val="32"/>
-          <w:szCs w:val="32"/>
-        </w:rPr>
-      </w:pPr>
-      <w:r>
-        <w:rPr>
-          <w:color w:val="000000"/>
-          <w:sz w:val="32"/>
-          <w:szCs w:val="32"/>
-        </w:rPr>
-        <w:t>Добавьте в решение, полученное в рамках предыдущей лабораторной работы, новый проект типа «Библиотека элементов управления Windows Forms».</w:t>
-      </w:r>
-    </w:p>
-    <w:p>
-      <w:pPr>
-        <w:pStyle w:val="ab"/>
-        <w:numPr>
-          <w:ilvl w:val="0"/>
-          <w:numId w:val="5"/>
-        </w:numPr>
-        <w:spacing w:before="0" w:beforeAutospacing="0" w:after="0" w:afterAutospacing="0"/>
-        <w:ind w:left="1068"/>
-        <w:jc w:val="both"/>
-        <w:textAlignment w:val="baseline"/>
-        <w:rPr>
-          <w:color w:val="000000"/>
-          <w:sz w:val="32"/>
-          <w:szCs w:val="32"/>
-        </w:rPr>
-      </w:pPr>
-      <w:r>
-        <w:rPr>
-          <w:color w:val="000000"/>
-          <w:sz w:val="32"/>
-          <w:szCs w:val="32"/>
-        </w:rPr>
-        <w:t>В конструкторе пользовательского элемента управления для отображения сведений о записях 3-го класса добавьте и настроим необходимые стандартные элементы управления.</w:t>
-      </w:r>
-    </w:p>
-    <w:p>
-      <w:pPr>
-        <w:pStyle w:val="ab"/>
-        <w:numPr>
-          <w:ilvl w:val="0"/>
-          <w:numId w:val="5"/>
-        </w:numPr>
-        <w:spacing w:before="0" w:beforeAutospacing="0" w:after="0" w:afterAutospacing="0"/>
-        <w:ind w:left="1068"/>
-        <w:jc w:val="both"/>
-        <w:textAlignment w:val="baseline"/>
-        <w:rPr>
-          <w:color w:val="000000"/>
-          <w:sz w:val="32"/>
-          <w:szCs w:val="32"/>
-        </w:rPr>
-      </w:pPr>
-      <w:r>
-        <w:rPr>
-          <w:color w:val="000000"/>
-          <w:sz w:val="32"/>
-          <w:szCs w:val="32"/>
-        </w:rPr>
-        <w:t>Реализуйте логику работы разработанного пользовательского элемента управления. Обязательно добавьте обработку удаления и индикацию выбора в группе элементов управления родительского элемента управления.</w:t>
-      </w:r>
-    </w:p>
-    <w:p>
-      <w:pPr>
-        <w:pStyle w:val="ab"/>
-        <w:numPr>
-          <w:ilvl w:val="0"/>
-          <w:numId w:val="5"/>
-        </w:numPr>
-        <w:spacing w:before="0" w:beforeAutospacing="0" w:after="0" w:afterAutospacing="0"/>
-        <w:ind w:left="1068"/>
-        <w:jc w:val="both"/>
-        <w:textAlignment w:val="baseline"/>
-        <w:rPr>
-          <w:color w:val="000000"/>
-          <w:sz w:val="32"/>
-          <w:szCs w:val="32"/>
-        </w:rPr>
-      </w:pPr>
-      <w:r>
-        <w:rPr>
-          <w:color w:val="000000"/>
-          <w:sz w:val="32"/>
-          <w:szCs w:val="32"/>
-        </w:rPr>
-        <w:t>На главной форме удалите заменяемый элемент управления ListView и измените соответствующие обработчики событий (добавление, удаление, редактирование).</w:t>
-      </w:r>
-    </w:p>
-    <w:p>
-      <w:pPr>
-        <w:pStyle w:val="ab"/>
-        <w:numPr>
-          <w:ilvl w:val="0"/>
-          <w:numId w:val="5"/>
-        </w:numPr>
-        <w:spacing w:before="0" w:beforeAutospacing="0" w:after="0" w:afterAutospacing="0"/>
-        <w:ind w:left="1068"/>
-        <w:jc w:val="both"/>
-        <w:textAlignment w:val="baseline"/>
-        <w:rPr>
-          <w:color w:val="000000"/>
-          <w:sz w:val="32"/>
-          <w:szCs w:val="32"/>
-        </w:rPr>
-      </w:pPr>
-      <w:r>
-        <w:rPr>
-          <w:color w:val="000000"/>
-          <w:sz w:val="32"/>
-          <w:szCs w:val="32"/>
-        </w:rPr>
-        <w:t>Протестируйте приложение и убедить, что оно функционирует корректно.</w:t>
+        <w:t xml:space="preserve">Выполнил: </w:t>
+      </w:r>
+      <w:r>
+        <w:rPr>
+          <w:rStyle w:val="a8"/>
+          <w:b/>
+          <w:bCs w:val="0"/>
+          <w:i w:val="0"/>
+          <w:iCs w:val="0"/>
+          <w:spacing w:val="0"/>
+        </w:rPr>
+        <w:t xml:space="preserve">ст. гр. О-18-ПРИ-рпс-Б, </w:t>
+      </w:r>
+      <w:proofErr w:type="spellStart"/>
+      <w:r>
+        <w:rPr>
+          <w:rStyle w:val="a8"/>
+          <w:b/>
+          <w:bCs w:val="0"/>
+          <w:i w:val="0"/>
+          <w:iCs w:val="0"/>
+          <w:spacing w:val="0"/>
+        </w:rPr>
+        <w:t>Лядов</w:t>
+      </w:r>
+      <w:proofErr w:type="spellEnd"/>
+      <w:r>
+        <w:rPr>
+          <w:rStyle w:val="a8"/>
+          <w:b/>
+          <w:bCs w:val="0"/>
+          <w:i w:val="0"/>
+          <w:iCs w:val="0"/>
+          <w:spacing w:val="0"/>
+        </w:rPr>
+        <w:t>. В.С.</w:t>
       </w:r>
     </w:p>
     <w:p>
@@ -281,6 +180,46 @@
           <w:lang w:eastAsia="ru-RU"/>
         </w:rPr>
       </w:pPr>
+      <w:r>
+        <w:rPr>
+          <w:lang w:eastAsia="ru-RU"/>
+        </w:rPr>
+        <w:drawing>
+          <wp:inline distT="0" distB="0" distL="0" distR="0" wp14:anchorId="6788B814" wp14:editId="1FDCA9E2">
+            <wp:extent cx="5940425" cy="2110740"/>
+            <wp:effectExtent l="0" t="0" r="3175" b="3810"/>
+            <wp:docPr id="1" name="Рисунок 1"/>
+            <wp:cNvGraphicFramePr>
+              <a:graphicFrameLocks xmlns:a="http://schemas.openxmlformats.org/drawingml/2006/main" noChangeAspect="1"/>
+            </wp:cNvGraphicFramePr>
+            <a:graphic xmlns:a="http://schemas.openxmlformats.org/drawingml/2006/main">
+              <a:graphicData uri="http://schemas.openxmlformats.org/drawingml/2006/picture">
+                <pic:pic xmlns:pic="http://schemas.openxmlformats.org/drawingml/2006/picture">
+                  <pic:nvPicPr>
+                    <pic:cNvPr id="1" name=""/>
+                    <pic:cNvPicPr/>
+                  </pic:nvPicPr>
+                  <pic:blipFill>
+                    <a:blip r:embed="rId5"/>
+                    <a:stretch>
+                      <a:fillRect/>
+                    </a:stretch>
+                  </pic:blipFill>
+                  <pic:spPr>
+                    <a:xfrm>
+                      <a:off x="0" y="0"/>
+                      <a:ext cx="5940425" cy="2110740"/>
+                    </a:xfrm>
+                    <a:prstGeom prst="rect">
+                      <a:avLst/>
+                    </a:prstGeom>
+                  </pic:spPr>
+                </pic:pic>
+              </a:graphicData>
+            </a:graphic>
+          </wp:inline>
+        </w:drawing>
+      </w:r>
     </w:p>
     <w:p>
       <w:pPr>
@@ -303,12 +242,13 @@
       </w:r>
       <w:r>
         <w:rPr>
-          <w:color w:val="000000"/>
           <w:szCs w:val="24"/>
         </w:rPr>
-        <w:t>Добавьте в решение, полученное в рамках предыдущей лабораторной работы, новый проект типа «Библиотека элементов управления Windows Forms».</w:t>
+        <w:t>База данных из двух связанных таблиц.\</w:t>
       </w:r>
     </w:p>
+    <w:p/>
+    <w:p/>
     <w:p>
       <w:pPr>
         <w:jc w:val="center"/>
@@ -317,6 +257,48 @@
           <w:szCs w:val="24"/>
         </w:rPr>
       </w:pPr>
+      <w:r>
+        <w:rPr>
+          <w:sz w:val="24"/>
+          <w:szCs w:val="24"/>
+        </w:rPr>
+        <w:lastRenderedPageBreak/>
+        <w:drawing>
+          <wp:inline distT="0" distB="0" distL="0" distR="0" wp14:anchorId="7D3F795B" wp14:editId="608046EA">
+            <wp:extent cx="4686954" cy="4229690"/>
+            <wp:effectExtent l="0" t="0" r="0" b="0"/>
+            <wp:docPr id="2" name="Рисунок 2"/>
+            <wp:cNvGraphicFramePr>
+              <a:graphicFrameLocks xmlns:a="http://schemas.openxmlformats.org/drawingml/2006/main" noChangeAspect="1"/>
+            </wp:cNvGraphicFramePr>
+            <a:graphic xmlns:a="http://schemas.openxmlformats.org/drawingml/2006/main">
+              <a:graphicData uri="http://schemas.openxmlformats.org/drawingml/2006/picture">
+                <pic:pic xmlns:pic="http://schemas.openxmlformats.org/drawingml/2006/picture">
+                  <pic:nvPicPr>
+                    <pic:cNvPr id="1" name=""/>
+                    <pic:cNvPicPr/>
+                  </pic:nvPicPr>
+                  <pic:blipFill>
+                    <a:blip r:embed="rId6"/>
+                    <a:stretch>
+                      <a:fillRect/>
+                    </a:stretch>
+                  </pic:blipFill>
+                  <pic:spPr>
+                    <a:xfrm>
+                      <a:off x="0" y="0"/>
+                      <a:ext cx="4686954" cy="4229690"/>
+                    </a:xfrm>
+                    <a:prstGeom prst="rect">
+                      <a:avLst/>
+                    </a:prstGeom>
+                  </pic:spPr>
+                </pic:pic>
+              </a:graphicData>
+            </a:graphic>
+          </wp:inline>
+        </w:drawing>
+      </w:r>
     </w:p>
     <w:p>
       <w:pPr>
@@ -363,9 +345,48 @@
       <w:r>
         <w:rPr>
           <w:i/>
-          <w:color w:val="000000"/>
-        </w:rPr>
-        <w:t>В конструкторе пользовательского элемента управления для отображения сведений о записях 3-го класса добавьте и настроим необходимые стандартные элементы управления.</w:t>
+          <w:lang w:val="en-US"/>
+        </w:rPr>
+        <w:t>Windows</w:t>
+      </w:r>
+      <w:r>
+        <w:rPr>
+          <w:i/>
+        </w:rPr>
+        <w:t xml:space="preserve"> </w:t>
+      </w:r>
+      <w:r>
+        <w:rPr>
+          <w:i/>
+          <w:lang w:val="en-US"/>
+        </w:rPr>
+        <w:t>Form</w:t>
+      </w:r>
+      <w:r>
+        <w:rPr>
+          <w:i/>
+        </w:rPr>
+        <w:t xml:space="preserve"> </w:t>
+      </w:r>
+      <w:r>
+        <w:rPr>
+          <w:i/>
+        </w:rPr>
+        <w:t xml:space="preserve">с получением и отображением всех </w:t>
+      </w:r>
+      <w:proofErr w:type="spellStart"/>
+      <w:r>
+        <w:rPr>
+          <w:i/>
+        </w:rPr>
+        <w:t>елементов</w:t>
+      </w:r>
+      <w:proofErr w:type="spellEnd"/>
+      <w:r>
+        <w:rPr>
+          <w:i/>
+        </w:rPr>
+        <w:t>.</w:t>
       </w:r>
     </w:p>
     <w:p>
@@ -375,6 +396,46 @@
           <w:szCs w:val="24"/>
         </w:rPr>
       </w:pPr>
+      <w:r>
+        <w:rPr>
+          <w:szCs w:val="24"/>
+        </w:rPr>
+        <w:drawing>
+          <wp:inline distT="0" distB="0" distL="0" distR="0" wp14:anchorId="354CE856" wp14:editId="672E3FB8">
+            <wp:extent cx="3286584" cy="2619741"/>
+            <wp:effectExtent l="0" t="0" r="9525" b="9525"/>
+            <wp:docPr id="3" name="Рисунок 3"/>
+            <wp:cNvGraphicFramePr>
+              <a:graphicFrameLocks xmlns:a="http://schemas.openxmlformats.org/drawingml/2006/main" noChangeAspect="1"/>
+            </wp:cNvGraphicFramePr>
+            <a:graphic xmlns:a="http://schemas.openxmlformats.org/drawingml/2006/main">
+              <a:graphicData uri="http://schemas.openxmlformats.org/drawingml/2006/picture">
+                <pic:pic xmlns:pic="http://schemas.openxmlformats.org/drawingml/2006/picture">
+                  <pic:nvPicPr>
+                    <pic:cNvPr id="1" name=""/>
+                    <pic:cNvPicPr/>
+                  </pic:nvPicPr>
+                  <pic:blipFill>
+                    <a:blip r:embed="rId7"/>
+                    <a:stretch>
+                      <a:fillRect/>
+                    </a:stretch>
+                  </pic:blipFill>
+                  <pic:spPr>
+                    <a:xfrm>
+                      <a:off x="0" y="0"/>
+                      <a:ext cx="3286584" cy="2619741"/>
+                    </a:xfrm>
+                    <a:prstGeom prst="rect">
+                      <a:avLst/>
+                    </a:prstGeom>
+                  </pic:spPr>
+                </pic:pic>
+              </a:graphicData>
+            </a:graphic>
+          </wp:inline>
+        </w:drawing>
+      </w:r>
     </w:p>
     <w:p>
       <w:pPr>
@@ -408,8 +469,24 @@
           <w:color w:val="000000"/>
           <w:szCs w:val="24"/>
         </w:rPr>
-        <w:t>Реализуйте логику работы разработанного пользовательского элемента управления. Обязательно добавьте обработку удаления и индикацию выбора в группе элементов управления родительского элемента управления.</w:t>
-      </w:r>
+        <w:t xml:space="preserve">Окно для </w:t>
+      </w:r>
+      <w:proofErr w:type="gramStart"/>
+      <w:r>
+        <w:rPr>
+          <w:color w:val="000000"/>
+          <w:szCs w:val="24"/>
+        </w:rPr>
+        <w:t>добавления.</w:t>
+      </w:r>
+      <w:r>
+        <w:rPr>
+          <w:color w:val="000000"/>
+          <w:szCs w:val="24"/>
+        </w:rPr>
+        <w:t>.</w:t>
+      </w:r>
+      <w:proofErr w:type="gramEnd"/>
     </w:p>
     <w:p>
       <w:pPr>
@@ -421,222 +498,38 @@
     </w:p>
     <w:p>
       <w:pPr>
-        <w:pStyle w:val="a6"/>
-        <w:rPr>
-          <w:szCs w:val="24"/>
-        </w:rPr>
-      </w:pPr>
-    </w:p>
-    <w:p>
-      <w:pPr>
         <w:ind w:firstLine="0"/>
         <w:jc w:val="center"/>
-        <w:rPr>
-          <w:sz w:val="24"/>
-          <w:szCs w:val="24"/>
-        </w:rPr>
-      </w:pPr>
-    </w:p>
-    <w:p>
-      <w:pPr>
-        <w:pStyle w:val="a6"/>
-        <w:rPr>
-          <w:szCs w:val="24"/>
-        </w:rPr>
-      </w:pPr>
-      <w:r>
-        <w:rPr>
-          <w:szCs w:val="24"/>
-        </w:rPr>
-        <w:t xml:space="preserve">Рис. </w:t>
-      </w:r>
-      <w:r>
-        <w:rPr>
-          <w:szCs w:val="24"/>
-        </w:rPr>
-        <w:t xml:space="preserve">4. </w:t>
-      </w:r>
-      <w:r>
-        <w:rPr>
-          <w:color w:val="000000"/>
-          <w:szCs w:val="24"/>
-        </w:rPr>
-        <w:t>На главной форме удалите заменяемый элемент управления ListView и измените соответствующие обработчики событий (добавление, удаление, редактирование).</w:t>
-      </w:r>
-    </w:p>
-    <w:p>
-      <w:pPr>
-        <w:pStyle w:val="a6"/>
-        <w:rPr>
-          <w:szCs w:val="24"/>
-        </w:rPr>
-      </w:pPr>
-    </w:p>
-    <w:p>
-      <w:pPr>
-        <w:pStyle w:val="a6"/>
-      </w:pPr>
-      <w:r>
-        <w:rPr>
-          <w:szCs w:val="24"/>
-        </w:rPr>
-        <w:t xml:space="preserve">Рис. </w:t>
-      </w:r>
-      <w:r>
-        <w:rPr>
-          <w:szCs w:val="24"/>
-        </w:rPr>
-        <w:t>5-7</w:t>
-      </w:r>
-      <w:r>
-        <w:rPr>
-          <w:szCs w:val="24"/>
-        </w:rPr>
-        <w:t xml:space="preserve">. </w:t>
-      </w:r>
-      <w:r>
-        <w:rPr>
-          <w:color w:val="000000"/>
-          <w:szCs w:val="24"/>
-        </w:rPr>
-        <w:t>Протестируйте приложение и убедить, что оно функционирует корректно</w:t>
-      </w:r>
-      <w:r>
-        <w:rPr>
-          <w:color w:val="000000"/>
-          <w:sz w:val="32"/>
-          <w:szCs w:val="32"/>
-        </w:rPr>
-        <w:t>.</w:t>
-      </w:r>
-    </w:p>
-    <w:p>
-      <w:pPr>
-        <w:pStyle w:val="a6"/>
-      </w:pPr>
-      <w:r>
-        <w:t>.</w:t>
-      </w:r>
-    </w:p>
-    <w:p>
-      <w:pPr>
-        <w:pStyle w:val="a9"/>
-      </w:pPr>
-      <w:r>
-        <w:t>Код</w:t>
-      </w:r>
-    </w:p>
-    <w:p>
-      <w:pPr>
-        <w:jc w:val="right"/>
-        <w:rPr>
-          <w:lang w:val="en-US"/>
-        </w:rPr>
-      </w:pPr>
-      <w:r>
-        <w:t>Листинг 1</w:t>
-      </w:r>
-    </w:p>
-    <w:p>
-      <w:pPr>
-        <w:jc w:val="right"/>
-        <w:rPr>
-          <w:lang w:val="en-US"/>
-        </w:rPr>
-      </w:pPr>
-    </w:p>
-    <w:p>
-      <w:pPr>
-        <w:jc w:val="right"/>
-        <w:rPr>
-          <w:lang w:val="en-US"/>
-        </w:rPr>
-      </w:pPr>
-      <w:r>
-        <w:t>Листинг</w:t>
-      </w:r>
-      <w:r>
-        <w:rPr>
-          <w:lang w:val="en-US"/>
-        </w:rPr>
-        <w:t xml:space="preserve"> 2</w:t>
-      </w:r>
-    </w:p>
-    <w:p>
-      <w:pPr>
-        <w:rPr>
-          <w:lang w:val="en-US"/>
-        </w:rPr>
       </w:pPr>
       <w:bookmarkStart w:id="0" w:name="_GoBack"/>
       <w:bookmarkEnd w:id="0"/>
     </w:p>
+    <w:p/>
     <w:p>
-      <w:pPr>
-        <w:jc w:val="right"/>
+      <w:r>
+        <w:lastRenderedPageBreak/>
+        <w:t xml:space="preserve">Ссылка на </w:t>
+      </w:r>
+      <w:r>
         <w:rPr>
           <w:lang w:val="en-US"/>
         </w:rPr>
-      </w:pPr>
-      <w:r>
-        <w:t>Листинг</w:t>
-      </w:r>
-      <w:r>
-        <w:rPr>
-          <w:lang w:val="en-US"/>
-        </w:rPr>
-        <w:t xml:space="preserve"> 3</w:t>
+        <w:t>GitHub</w:t>
+      </w:r>
+      <w:r>
+        <w:t xml:space="preserve"> </w:t>
+      </w:r>
+      <w:r>
+        <w:t>на проект</w:t>
+      </w:r>
+      <w:r>
+        <w:t xml:space="preserve">: </w:t>
       </w:r>
     </w:p>
     <w:p>
       <w:pPr>
         <w:ind w:firstLine="0"/>
-        <w:jc w:val="center"/>
-        <w:rPr>
-          <w:lang w:val="en-US"/>
-        </w:rPr>
-      </w:pPr>
-    </w:p>
-    <w:p>
-      <w:pPr>
-        <w:rPr>
-          <w:lang w:val="en-US"/>
-        </w:rPr>
-      </w:pPr>
-    </w:p>
-    <w:p>
-      <w:r>
-        <w:t xml:space="preserve">Ссылка на </w:t>
-      </w:r>
-      <w:r>
-        <w:rPr>
-          <w:lang w:val="en-US"/>
-        </w:rPr>
-        <w:t>GitHub</w:t>
-      </w:r>
-      <w:r>
-        <w:t xml:space="preserve"> </w:t>
-      </w:r>
-      <w:r>
-        <w:t>на проект</w:t>
-      </w:r>
-      <w:r>
-        <w:t xml:space="preserve">: </w:t>
-      </w:r>
-    </w:p>
-    <w:p>
-      <w:r>
-        <w:rPr>
-          <w:lang w:val="en-US"/>
-        </w:rPr>
-        <w:t>C</w:t>
-      </w:r>
-      <w:r>
-        <w:t>ссылка на скачивание архива с выполненными 1-5 лабораторными работами</w:t>
-      </w:r>
-      <w:r>
-        <w:t>:</w:t>
-      </w:r>
+      </w:pPr>
     </w:p>
     <w:sectPr>
       <w:pgSz w:w="11906" w:h="16838"/>
@@ -661,9 +554,9 @@
       <w:lvlJc w:val="left"/>
       <w:pPr>
         <w:tabs>
-          <w:tab w:val="num" w:pos="720"/>
-        </w:tabs>
-        <w:ind w:left="720" w:hanging="360"/>
+          <w:tab w:val="num" w:pos="644"/>
+        </w:tabs>
+        <w:ind w:left="644" w:hanging="360"/>
       </w:pPr>
     </w:lvl>
     <w:lvl w:ilvl="1" w:tentative="1">
@@ -673,9 +566,9 @@
       <w:lvlJc w:val="left"/>
       <w:pPr>
         <w:tabs>
-          <w:tab w:val="num" w:pos="1440"/>
-        </w:tabs>
-        <w:ind w:left="1440" w:hanging="360"/>
+          <w:tab w:val="num" w:pos="1364"/>
+        </w:tabs>
+        <w:ind w:left="1364" w:hanging="360"/>
       </w:pPr>
     </w:lvl>
     <w:lvl w:ilvl="2" w:tentative="1">
@@ -685,9 +578,9 @@
       <w:lvlJc w:val="left"/>
       <w:pPr>
         <w:tabs>
-          <w:tab w:val="num" w:pos="2160"/>
-        </w:tabs>
-        <w:ind w:left="2160" w:hanging="360"/>
+          <w:tab w:val="num" w:pos="2084"/>
+        </w:tabs>
+        <w:ind w:left="2084" w:hanging="360"/>
       </w:pPr>
     </w:lvl>
     <w:lvl w:ilvl="3" w:tentative="1">
@@ -697,9 +590,9 @@
       <w:lvlJc w:val="left"/>
       <w:pPr>
         <w:tabs>
-          <w:tab w:val="num" w:pos="2880"/>
-        </w:tabs>
-        <w:ind w:left="2880" w:hanging="360"/>
+          <w:tab w:val="num" w:pos="2804"/>
+        </w:tabs>
+        <w:ind w:left="2804" w:hanging="360"/>
       </w:pPr>
     </w:lvl>
     <w:lvl w:ilvl="4" w:tentative="1">
@@ -709,9 +602,9 @@
       <w:lvlJc w:val="left"/>
       <w:pPr>
         <w:tabs>
-          <w:tab w:val="num" w:pos="3600"/>
-        </w:tabs>
-        <w:ind w:left="3600" w:hanging="360"/>
+          <w:tab w:val="num" w:pos="3524"/>
+        </w:tabs>
+        <w:ind w:left="3524" w:hanging="360"/>
       </w:pPr>
     </w:lvl>
     <w:lvl w:ilvl="5" w:tentative="1">
@@ -721,9 +614,9 @@
       <w:lvlJc w:val="left"/>
       <w:pPr>
         <w:tabs>
-          <w:tab w:val="num" w:pos="4320"/>
-        </w:tabs>
-        <w:ind w:left="4320" w:hanging="360"/>
+          <w:tab w:val="num" w:pos="4244"/>
+        </w:tabs>
+        <w:ind w:left="4244" w:hanging="360"/>
       </w:pPr>
     </w:lvl>
     <w:lvl w:ilvl="6" w:tentative="1">
@@ -733,9 +626,9 @@
       <w:lvlJc w:val="left"/>
       <w:pPr>
         <w:tabs>
-          <w:tab w:val="num" w:pos="5040"/>
-        </w:tabs>
-        <w:ind w:left="5040" w:hanging="360"/>
+          <w:tab w:val="num" w:pos="4964"/>
+        </w:tabs>
+        <w:ind w:left="4964" w:hanging="360"/>
       </w:pPr>
     </w:lvl>
     <w:lvl w:ilvl="7" w:tentative="1">
@@ -745,9 +638,9 @@
       <w:lvlJc w:val="left"/>
       <w:pPr>
         <w:tabs>
-          <w:tab w:val="num" w:pos="5760"/>
-        </w:tabs>
-        <w:ind w:left="5760" w:hanging="360"/>
+          <w:tab w:val="num" w:pos="5684"/>
+        </w:tabs>
+        <w:ind w:left="5684" w:hanging="360"/>
       </w:pPr>
     </w:lvl>
     <w:lvl w:ilvl="8" w:tentative="1">
@@ -757,9 +650,9 @@
       <w:lvlJc w:val="left"/>
       <w:pPr>
         <w:tabs>
-          <w:tab w:val="num" w:pos="6480"/>
-        </w:tabs>
-        <w:ind w:left="6480" w:hanging="360"/>
+          <w:tab w:val="num" w:pos="6404"/>
+        </w:tabs>
+        <w:ind w:left="6404" w:hanging="360"/>
       </w:pPr>
     </w:lvl>
   </w:abstractNum>

</xml_diff>